<commit_message>
Motor design fine tuning. TİK sunum.
</commit_message>
<xml_diff>
--- a/Project/BAP/Reports/BAP 2. Gelişme Raporu/Ek.2. Proje Ekibi.docx
+++ b/Project/BAP/Reports/BAP 2. Gelişme Raporu/Ek.2. Proje Ekibi.docx
@@ -13,7 +13,6 @@
           <w:szCs w:val="28"/>
         </w:rPr>
       </w:pPr>
-      <w:bookmarkStart w:id="0" w:name="_GoBack"/>
       <w:r>
         <w:rPr>
           <w:rFonts w:ascii="Arial" w:hAnsi="Arial" w:cs="Arial"/>
@@ -77,7 +76,6 @@
             </w:tcMar>
             <w:hideMark/>
           </w:tcPr>
-          <w:bookmarkEnd w:id="0"/>
           <w:p>
             <w:pPr>
               <w:spacing w:after="0" w:line="240" w:lineRule="auto"/>
@@ -1313,16 +1311,16 @@
               </w:rPr>
               <w:t xml:space="preserve"> </w:t>
             </w:r>
-            <w:proofErr w:type="spellStart"/>
-            <w:r>
-              <w:rPr>
-                <w:rFonts w:ascii="Arial" w:eastAsia="Times New Roman" w:hAnsi="Arial" w:cs="Arial"/>
-                <w:color w:val="000000"/>
-                <w:lang w:val="en-US"/>
-              </w:rPr>
-              <w:t>Karakaya</w:t>
-            </w:r>
-            <w:proofErr w:type="spellEnd"/>
+            <w:r>
+              <w:rPr>
+                <w:rFonts w:ascii="Arial" w:eastAsia="Times New Roman" w:hAnsi="Arial" w:cs="Arial"/>
+                <w:color w:val="000000"/>
+                <w:lang w:val="en-US"/>
+              </w:rPr>
+              <w:t>Tokgöz</w:t>
+            </w:r>
+            <w:bookmarkStart w:id="0" w:name="_GoBack"/>
+            <w:bookmarkEnd w:id="0"/>
           </w:p>
         </w:tc>
         <w:tc>

</xml_diff>